<commit_message>
3rd jan 23 lappy
</commit_message>
<xml_diff>
--- a/python lab/File/Divyanshpythonindex.docx
+++ b/python lab/File/Divyanshpythonindex.docx
@@ -58,6 +58,7 @@
           <w:szCs w:val="28"/>
         </w:rPr>
       </w:pPr>
+      <w:proofErr w:type="gramStart"/>
       <w:r>
         <w:rPr>
           <w:rFonts w:ascii="Times New Roman" w:eastAsia="Times New Roman" w:hAnsi="Times New Roman" w:cs="Times New Roman"/>
@@ -76,8 +77,9 @@
           <w:sz w:val="28"/>
           <w:szCs w:val="28"/>
         </w:rPr>
-        <w:t xml:space="preserve">  LAB (BCA</w:t>
+        <w:t xml:space="preserve">  LAB</w:t>
       </w:r>
+      <w:proofErr w:type="gramEnd"/>
       <w:r>
         <w:rPr>
           <w:rFonts w:ascii="Times New Roman" w:eastAsia="Times New Roman" w:hAnsi="Times New Roman" w:cs="Times New Roman"/>
@@ -86,7 +88,7 @@
           <w:sz w:val="28"/>
           <w:szCs w:val="28"/>
         </w:rPr>
-        <w:t>P</w:t>
+        <w:t xml:space="preserve"> (BCA</w:t>
       </w:r>
       <w:r>
         <w:rPr>
@@ -96,7 +98,7 @@
           <w:sz w:val="28"/>
           <w:szCs w:val="28"/>
         </w:rPr>
-        <w:t>-2</w:t>
+        <w:t>P</w:t>
       </w:r>
       <w:r>
         <w:rPr>
@@ -106,7 +108,7 @@
           <w:sz w:val="28"/>
           <w:szCs w:val="28"/>
         </w:rPr>
-        <w:t>1</w:t>
+        <w:t>-2</w:t>
       </w:r>
       <w:r>
         <w:rPr>
@@ -116,7 +118,7 @@
           <w:sz w:val="28"/>
           <w:szCs w:val="28"/>
         </w:rPr>
-        <w:t>1</w:t>
+        <w:t>11</w:t>
       </w:r>
       <w:r>
         <w:rPr>
@@ -459,7 +461,7 @@
           <w:sz w:val="24"/>
           <w:szCs w:val="24"/>
         </w:rPr>
-        <w:t xml:space="preserve">                  &amp;</w:t>
+        <w:t xml:space="preserve"> (Assistant Professor – CS)</w:t>
       </w:r>
       <w:r>
         <w:rPr>
@@ -559,6 +561,22 @@
           <w:szCs w:val="24"/>
         </w:rPr>
       </w:pPr>
+      <w:r>
+        <w:rPr>
+          <w:rFonts w:ascii="Times-Roman" w:eastAsia="Times New Roman" w:hAnsi="Times-Roman" w:cs="Times New Roman"/>
+          <w:sz w:val="24"/>
+          <w:szCs w:val="24"/>
+        </w:rPr>
+        <w:t xml:space="preserve"> </w:t>
+      </w:r>
+      <w:r>
+        <w:rPr>
+          <w:rFonts w:ascii="Times-Roman" w:eastAsia="Times New Roman" w:hAnsi="Times-Roman" w:cs="Times New Roman"/>
+          <w:sz w:val="24"/>
+          <w:szCs w:val="24"/>
+        </w:rPr>
+        <w:t>(Assistant Professor – CS)</w:t>
+      </w:r>
     </w:p>
     <w:p>
       <w:pPr>
@@ -1286,7 +1304,23 @@
                 <w:rFonts w:ascii="Times New Roman" w:hAnsi="Times New Roman"/>
                 <w:lang w:val="en-US"/>
               </w:rPr>
-              <w:t>Write a python program to that accepts length of three sides of a triangle as inputs. The program should indicate whether or not the triangle is a right angled triangle (use Pythagorean theorem).</w:t>
+              <w:t xml:space="preserve">Write a python program to that accepts length of three sides of a triangle as inputs. The program should indicate whether or not the triangle is a </w:t>
+            </w:r>
+            <w:proofErr w:type="gramStart"/>
+            <w:r>
+              <w:rPr>
+                <w:rFonts w:ascii="Times New Roman" w:hAnsi="Times New Roman"/>
+                <w:lang w:val="en-US"/>
+              </w:rPr>
+              <w:t>right angled</w:t>
+            </w:r>
+            <w:proofErr w:type="gramEnd"/>
+            <w:r>
+              <w:rPr>
+                <w:rFonts w:ascii="Times New Roman" w:hAnsi="Times New Roman"/>
+                <w:lang w:val="en-US"/>
+              </w:rPr>
+              <w:t xml:space="preserve"> triangle (use Pythagorean theorem).</w:t>
             </w:r>
           </w:p>
         </w:tc>
@@ -2270,7 +2304,23 @@
                 <w:rFonts w:ascii="Times New Roman" w:hAnsi="Times New Roman"/>
                 <w:lang w:val="en-US"/>
               </w:rPr>
-              <w:t>Write a Program to Remove the ith Occurrence of the Given Word in a List.</w:t>
+              <w:t xml:space="preserve">Write a Program to Remove the </w:t>
+            </w:r>
+            <w:proofErr w:type="spellStart"/>
+            <w:r>
+              <w:rPr>
+                <w:rFonts w:ascii="Times New Roman" w:hAnsi="Times New Roman"/>
+                <w:lang w:val="en-US"/>
+              </w:rPr>
+              <w:t>ith</w:t>
+            </w:r>
+            <w:proofErr w:type="spellEnd"/>
+            <w:r>
+              <w:rPr>
+                <w:rFonts w:ascii="Times New Roman" w:hAnsi="Times New Roman"/>
+                <w:lang w:val="en-US"/>
+              </w:rPr>
+              <w:t xml:space="preserve"> Occurrence of the Given Word in a List.</w:t>
             </w:r>
           </w:p>
         </w:tc>
@@ -4179,7 +4229,21 @@
               <w:rPr>
                 <w:rFonts w:ascii="Times New Roman" w:hAnsi="Times New Roman"/>
               </w:rPr>
-              <w:t>Write a Python class to implement pow(x, n).</w:t>
+              <w:t xml:space="preserve">Write a Python class to implement </w:t>
+            </w:r>
+            <w:proofErr w:type="gramStart"/>
+            <w:r>
+              <w:rPr>
+                <w:rFonts w:ascii="Times New Roman" w:hAnsi="Times New Roman"/>
+              </w:rPr>
+              <w:t>pow(</w:t>
+            </w:r>
+            <w:proofErr w:type="gramEnd"/>
+            <w:r>
+              <w:rPr>
+                <w:rFonts w:ascii="Times New Roman" w:hAnsi="Times New Roman"/>
+              </w:rPr>
+              <w:t>x, n).</w:t>
             </w:r>
           </w:p>
         </w:tc>
@@ -4279,7 +4343,21 @@
               <w:rPr>
                 <w:rFonts w:ascii="Times New Roman" w:hAnsi="Times New Roman"/>
               </w:rPr>
-              <w:t>Write a program to create a numpy array.</w:t>
+              <w:t xml:space="preserve">Write a program to create a </w:t>
+            </w:r>
+            <w:proofErr w:type="spellStart"/>
+            <w:r>
+              <w:rPr>
+                <w:rFonts w:ascii="Times New Roman" w:hAnsi="Times New Roman"/>
+              </w:rPr>
+              <w:t>numpy</w:t>
+            </w:r>
+            <w:proofErr w:type="spellEnd"/>
+            <w:r>
+              <w:rPr>
+                <w:rFonts w:ascii="Times New Roman" w:hAnsi="Times New Roman"/>
+              </w:rPr>
+              <w:t xml:space="preserve"> array.</w:t>
             </w:r>
           </w:p>
         </w:tc>
@@ -4379,7 +4457,21 @@
               <w:rPr>
                 <w:rFonts w:ascii="Times New Roman" w:hAnsi="Times New Roman"/>
               </w:rPr>
-              <w:t>Write a program to Extract first n columns of a Numpy matrix.</w:t>
+              <w:t xml:space="preserve">Write a program to Extract first n columns of a </w:t>
+            </w:r>
+            <w:proofErr w:type="spellStart"/>
+            <w:r>
+              <w:rPr>
+                <w:rFonts w:ascii="Times New Roman" w:hAnsi="Times New Roman"/>
+              </w:rPr>
+              <w:t>Numpy</w:t>
+            </w:r>
+            <w:proofErr w:type="spellEnd"/>
+            <w:r>
+              <w:rPr>
+                <w:rFonts w:ascii="Times New Roman" w:hAnsi="Times New Roman"/>
+              </w:rPr>
+              <w:t xml:space="preserve"> matrix.</w:t>
             </w:r>
           </w:p>
         </w:tc>
@@ -4679,7 +4771,21 @@
               <w:rPr>
                 <w:rFonts w:ascii="Times New Roman" w:hAnsi="Times New Roman"/>
               </w:rPr>
-              <w:t>Write a program of Numpy convert 1-D array with 8 elements into a 2-D array in Python.</w:t>
+              <w:t xml:space="preserve">Write a program of </w:t>
+            </w:r>
+            <w:proofErr w:type="spellStart"/>
+            <w:r>
+              <w:rPr>
+                <w:rFonts w:ascii="Times New Roman" w:hAnsi="Times New Roman"/>
+              </w:rPr>
+              <w:t>Numpy</w:t>
+            </w:r>
+            <w:proofErr w:type="spellEnd"/>
+            <w:r>
+              <w:rPr>
+                <w:rFonts w:ascii="Times New Roman" w:hAnsi="Times New Roman"/>
+              </w:rPr>
+              <w:t xml:space="preserve"> convert 1-D array with 8 elements into a 2-D array in Python.</w:t>
             </w:r>
           </w:p>
         </w:tc>
@@ -4754,7 +4860,23 @@
           <w:rFonts w:ascii="Calibri" w:eastAsia="Times New Roman" w:hAnsi="Calibri" w:cs="Times New Roman"/>
           <w:color w:val="000000" w:themeColor="text1"/>
         </w:rPr>
-        <w:t xml:space="preserve">                                                                                          Prof. (Dr.) Sudhir Kumar Sharma</w:t>
+        <w:t xml:space="preserve">                                                                                          Prof. (</w:t>
+      </w:r>
+      <w:proofErr w:type="spellStart"/>
+      <w:r>
+        <w:rPr>
+          <w:rFonts w:ascii="Calibri" w:eastAsia="Times New Roman" w:hAnsi="Calibri" w:cs="Times New Roman"/>
+          <w:color w:val="000000" w:themeColor="text1"/>
+        </w:rPr>
+        <w:t>Dr.</w:t>
+      </w:r>
+      <w:proofErr w:type="spellEnd"/>
+      <w:r>
+        <w:rPr>
+          <w:rFonts w:ascii="Calibri" w:eastAsia="Times New Roman" w:hAnsi="Calibri" w:cs="Times New Roman"/>
+          <w:color w:val="000000" w:themeColor="text1"/>
+        </w:rPr>
+        <w:t>) Sudhir Kumar Sharma</w:t>
       </w:r>
     </w:p>
     <w:p>
@@ -4909,15 +5031,6 @@
   </w:abstractNum>
   <w:num w:numId="1" w16cid:durableId="397359225">
     <w:abstractNumId w:val="0"/>
-    <w:lvlOverride w:ilvl="0"/>
-    <w:lvlOverride w:ilvl="1"/>
-    <w:lvlOverride w:ilvl="2"/>
-    <w:lvlOverride w:ilvl="3"/>
-    <w:lvlOverride w:ilvl="4"/>
-    <w:lvlOverride w:ilvl="5"/>
-    <w:lvlOverride w:ilvl="6"/>
-    <w:lvlOverride w:ilvl="7"/>
-    <w:lvlOverride w:ilvl="8"/>
   </w:num>
 </w:numbering>
 </file>

</xml_diff>